<commit_message>
article gestion du healthcheck
</commit_message>
<xml_diff>
--- a/Articles/CSharp_webservice_bootstrap-v0.12.docx
+++ b/Articles/CSharp_webservice_bootstrap-v0.12.docx
@@ -82,7 +82,7 @@
                           </pic:cNvPicPr>
                         </pic:nvPicPr>
                         <pic:blipFill>
-                          <a:blip r:embed="rId5" cstate="print">
+                          <a:blip r:embed="rId7" cstate="print">
                             <a:extLst>
                               <a:ext uri="{28A0092B-C50C-407E-A947-70E740481C1C}">
                                 <a14:useLocalDpi xmlns:a14="http://schemas.microsoft.com/office/drawing/2010/main" val="0"/>
@@ -126,100 +126,126 @@
       </w:pPr>
     </w:p>
     <w:p>
-      <w:r>
+      <w:pPr>
         <w:rPr>
           <w:b/>
           <w:u w:val="single"/>
         </w:rPr>
-        <w:t>Titre</w:t>
-      </w:r>
+      </w:pPr>
       <w:r>
         <w:rPr>
           <w:b/>
           <w:u w:val="single"/>
         </w:rPr>
-        <w:t xml:space="preserve"> : </w:t>
-      </w:r>
-      <w:r>
-        <w:t>C’est quoi un bon webservces RestFull avec C#</w:t>
-      </w:r>
-      <w:r>
-        <w:t> ?</w:t>
-      </w:r>
-    </w:p>
-    <w:p>
-      <w:pPr>
+        <w:t>Titre</w:t>
+      </w:r>
+      <w:r>
         <w:rPr>
           <w:b/>
           <w:u w:val="single"/>
         </w:rPr>
-      </w:pPr>
-      <w:r>
+        <w:t xml:space="preserve"> : </w:t>
+      </w:r>
+    </w:p>
+    <w:p>
+      <w:pPr>
+        <w:pStyle w:val="Paragraphedeliste"/>
+        <w:numPr>
+          <w:ilvl w:val="0"/>
+          <w:numId w:val="10"/>
+        </w:numPr>
+      </w:pPr>
+      <w:r>
+        <w:t>C’est quoi un bon webservces RestFull avec C#</w:t>
+      </w:r>
+      <w:r>
+        <w:t> ?</w:t>
+      </w:r>
+    </w:p>
+    <w:p>
+      <w:r>
+        <w:t>ou</w:t>
+      </w:r>
+    </w:p>
+    <w:p>
+      <w:pPr>
+        <w:pStyle w:val="Paragraphedeliste"/>
+        <w:numPr>
+          <w:ilvl w:val="0"/>
+          <w:numId w:val="10"/>
+        </w:numPr>
+      </w:pPr>
+      <w:r>
+        <w:t>Les bonnes pratiques de développement de web service RESTFull avec C#</w:t>
+      </w:r>
+    </w:p>
+    <w:p>
+      <w:pPr>
         <w:rPr>
           <w:b/>
           <w:u w:val="single"/>
         </w:rPr>
-        <w:t>Sous titre</w:t>
-      </w:r>
+      </w:pPr>
       <w:r>
         <w:rPr>
           <w:b/>
           <w:u w:val="single"/>
         </w:rPr>
-        <w:t xml:space="preserve"> : </w:t>
-      </w:r>
-    </w:p>
-    <w:p>
-      <w:r>
-        <w:t xml:space="preserve">C#, et particulièrement le Framework .NET offre un </w:t>
-      </w:r>
-      <w:r>
-        <w:t xml:space="preserve">environnement </w:t>
-      </w:r>
-      <w:r>
-        <w:t xml:space="preserve">extrêmement pratique pour développer des webservices </w:t>
-      </w:r>
-      <w:r>
-        <w:t>RESTFull</w:t>
-      </w:r>
-      <w:r>
-        <w:t xml:space="preserve"> conforme aux spécifications OpenAPI. Encore faut-il bien l’utilis</w:t>
-      </w:r>
-      <w:r>
-        <w:t>er</w:t>
-      </w:r>
-      <w:r>
-        <w:t xml:space="preserve"> en mettant en œuvre l’ensemble des bonnes pratiques : de documentation, de gestion des erreurs, de logs, de respect des normes.</w:t>
-      </w:r>
-    </w:p>
-    <w:p/>
-    <w:p>
-      <w:pPr>
+        <w:t>Sous titre</w:t>
+      </w:r>
+      <w:r>
         <w:rPr>
           <w:b/>
           <w:u w:val="single"/>
         </w:rPr>
-      </w:pPr>
-      <w:r>
+        <w:t xml:space="preserve"> : </w:t>
+      </w:r>
+    </w:p>
+    <w:p>
+      <w:r>
+        <w:t xml:space="preserve">C#, et particulièrement le Framework .NET offre un </w:t>
+      </w:r>
+      <w:r>
+        <w:t xml:space="preserve">environnement </w:t>
+      </w:r>
+      <w:r>
+        <w:t xml:space="preserve">extrêmement pratique pour développer des webservices </w:t>
+      </w:r>
+      <w:r>
+        <w:t>RESTFull</w:t>
+      </w:r>
+      <w:r>
+        <w:t xml:space="preserve"> conforme aux spécifications OpenAPI. Encore faut-il bien l’utilis</w:t>
+      </w:r>
+      <w:r>
+        <w:t>er</w:t>
+      </w:r>
+      <w:r>
+        <w:t xml:space="preserve"> en mettant en œuvre l’ensemble des bonnes pratiques : de documentation, de gestion des erreurs, de logs, de respect des normes.</w:t>
+      </w:r>
+    </w:p>
+    <w:p/>
+    <w:p>
+      <w:pPr>
         <w:rPr>
           <w:b/>
           <w:u w:val="single"/>
         </w:rPr>
+      </w:pPr>
+      <w:r>
+        <w:rPr>
+          <w:b/>
+          <w:u w:val="single"/>
+        </w:rPr>
         <w:t>Corps Article</w:t>
       </w:r>
     </w:p>
-    <w:p/>
-    <w:p>
-      <w:pPr>
-        <w:pStyle w:val="Titre1"/>
-      </w:pPr>
-      <w:r>
-        <w:t>Création du projet</w:t>
-      </w:r>
-    </w:p>
-    <w:p>
-      <w:r>
-        <w:t>Avec visual Studio 2022, la création d’un projet de Webservice est très simple. Il faut utilis</w:t>
+    <w:p>
+      <w:r>
+        <w:t>Nous allons commencé par créer a</w:t>
+      </w:r>
+      <w:r>
+        <w:t>vec visual Studio 2022, un projet de Webservice. Il faut utilis</w:t>
       </w:r>
       <w:r>
         <w:t>er</w:t>
@@ -435,10 +461,15 @@
     <w:p>
       <w:pPr>
         <w:pStyle w:val="Titre1"/>
-      </w:pPr>
-      <w:r>
-        <w:lastRenderedPageBreak/>
+        <w:tabs>
+          <w:tab w:val="left" w:pos="7470"/>
+        </w:tabs>
+      </w:pPr>
+      <w:r>
         <w:t>Premier test</w:t>
+      </w:r>
+      <w:r>
+        <w:tab/>
       </w:r>
     </w:p>
     <w:p>
@@ -497,7 +528,7 @@
                     <pic:cNvPicPr/>
                   </pic:nvPicPr>
                   <pic:blipFill>
-                    <a:blip r:embed="rId6"/>
+                    <a:blip r:embed="rId8"/>
                     <a:stretch>
                       <a:fillRect/>
                     </a:stretch>
@@ -518,6 +549,9 @@
         </w:drawing>
       </w:r>
       <w:r>
+        <w:t xml:space="preserve"> </w:t>
+      </w:r>
+      <w:r>
         <w:t>Figure 1</w:t>
       </w:r>
     </w:p>
@@ -552,7 +586,7 @@
       <w:r>
         <w:t xml:space="preserve"> spécification Swagger (</w:t>
       </w:r>
-      <w:hyperlink r:id="rId7" w:history="1">
+      <w:hyperlink r:id="rId9" w:history="1">
         <w:r>
           <w:rPr>
             <w:rStyle w:val="Lienhypertexte"/>
@@ -688,7 +722,11 @@
         <w:t>app.UseSwaggerUI()</w:t>
       </w:r>
       <w:r>
-        <w:t xml:space="preserve"> dans le code du fichier program.cs</w:t>
+        <w:t xml:space="preserve"> dans le code du fichier </w:t>
+      </w:r>
+      <w:r>
+        <w:lastRenderedPageBreak/>
+        <w:t>program.cs</w:t>
       </w:r>
       <w:r>
         <w:t xml:space="preserve">. Attention </w:t>
@@ -709,48 +747,44 @@
         <w:t>elle</w:t>
       </w:r>
       <w:r>
+        <w:t xml:space="preserve"> ne sera pas </w:t>
+      </w:r>
+      <w:r>
+        <w:t>présente</w:t>
+      </w:r>
+      <w:r>
+        <w:t xml:space="preserve"> lors d’un déploiement sur un environnement cible </w:t>
+      </w:r>
+      <w:r>
+        <w:t>(</w:t>
+      </w:r>
+      <w:r>
+        <w:t>azure ou autre</w:t>
+      </w:r>
+      <w:r>
+        <w:t>)</w:t>
+      </w:r>
+      <w:r>
+        <w:t xml:space="preserve">. </w:t>
+      </w:r>
+      <w:r>
+        <w:t>Il vous suffit de modifier le code pour supprimer cette limitation.</w:t>
+      </w:r>
+    </w:p>
+    <w:p>
+      <w:r>
+        <w:t>La consultation du site Swagger</w:t>
+      </w:r>
+      <w:r>
         <w:t xml:space="preserve"> </w:t>
       </w:r>
       <w:r>
-        <w:lastRenderedPageBreak/>
-        <w:t xml:space="preserve">ne sera pas </w:t>
-      </w:r>
-      <w:r>
-        <w:t>présente</w:t>
-      </w:r>
-      <w:r>
-        <w:t xml:space="preserve"> lors d’un déploiement sur un environnement cible </w:t>
-      </w:r>
-      <w:r>
-        <w:t>(</w:t>
-      </w:r>
-      <w:r>
-        <w:t>azure ou autre</w:t>
-      </w:r>
-      <w:r>
-        <w:t>)</w:t>
-      </w:r>
-      <w:r>
-        <w:t xml:space="preserve">. </w:t>
-      </w:r>
-      <w:r>
-        <w:t>Il vous suffit de modifier le code pour supprimer cette limitation.</w:t>
-      </w:r>
-    </w:p>
-    <w:p>
-      <w:r>
-        <w:t>La consultation du site Swagger</w:t>
-      </w:r>
-      <w:r>
-        <w:t xml:space="preserve"> </w:t>
-      </w:r>
-      <w:r>
         <w:t>UI est réalisé sur l’URL</w:t>
       </w:r>
       <w:r>
         <w:t xml:space="preserve"> : </w:t>
       </w:r>
-      <w:hyperlink r:id="rId8" w:history="1">
+      <w:hyperlink r:id="rId10" w:history="1">
         <w:r>
           <w:rPr>
             <w:rStyle w:val="Lienhypertexte"/>
@@ -831,7 +865,7 @@
       <w:r>
         <w:t xml:space="preserve">: </w:t>
       </w:r>
-      <w:hyperlink r:id="rId9" w:history="1">
+      <w:hyperlink r:id="rId11" w:history="1">
         <w:r>
           <w:rPr>
             <w:rStyle w:val="Lienhypertexte"/>
@@ -865,7 +899,7 @@
                     <pic:cNvPicPr/>
                   </pic:nvPicPr>
                   <pic:blipFill>
-                    <a:blip r:embed="rId10"/>
+                    <a:blip r:embed="rId12"/>
                     <a:stretch>
                       <a:fillRect/>
                     </a:stretch>
@@ -1197,7 +1231,7 @@
                     </pic:cNvPicPr>
                   </pic:nvPicPr>
                   <pic:blipFill>
-                    <a:blip r:embed="rId11" cstate="print">
+                    <a:blip r:embed="rId13" cstate="print">
                       <a:extLst>
                         <a:ext uri="{28A0092B-C50C-407E-A947-70E740481C1C}">
                           <a14:useLocalDpi xmlns:a14="http://schemas.microsoft.com/office/drawing/2010/main" val="0"/>
@@ -2138,7 +2172,7 @@
       <w:r>
         <w:t xml:space="preserve"> (</w:t>
       </w:r>
-      <w:hyperlink r:id="rId12" w:history="1">
+      <w:hyperlink r:id="rId14" w:history="1">
         <w:r>
           <w:rPr>
             <w:rStyle w:val="Lienhypertexte"/>
@@ -3492,7 +3526,7 @@
           <w:szCs w:val="19"/>
         </w:rPr>
       </w:pPr>
-      <w:hyperlink r:id="rId13" w:history="1">
+      <w:hyperlink r:id="rId15" w:history="1">
         <w:r>
           <w:rPr>
             <w:rFonts w:ascii="Cascadia Mono" w:hAnsi="Cascadia Mono" w:cs="Cascadia Mono"/>
@@ -3548,7 +3582,7 @@
           <w:szCs w:val="19"/>
         </w:rPr>
       </w:pPr>
-      <w:hyperlink r:id="rId14" w:history="1">
+      <w:hyperlink r:id="rId16" w:history="1">
         <w:r>
           <w:rPr>
             <w:rFonts w:ascii="Cascadia Mono" w:hAnsi="Cascadia Mono" w:cs="Cascadia Mono"/>
@@ -3604,7 +3638,7 @@
           <w:szCs w:val="19"/>
         </w:rPr>
       </w:pPr>
-      <w:hyperlink r:id="rId15" w:history="1">
+      <w:hyperlink r:id="rId17" w:history="1">
         <w:r>
           <w:rPr>
             <w:rFonts w:ascii="Cascadia Mono" w:hAnsi="Cascadia Mono" w:cs="Cascadia Mono"/>
@@ -3712,7 +3746,7 @@
           <w:szCs w:val="19"/>
         </w:rPr>
       </w:pPr>
-      <w:hyperlink r:id="rId16" w:history="1">
+      <w:hyperlink r:id="rId18" w:history="1">
         <w:r>
           <w:rPr>
             <w:rFonts w:ascii="Cascadia Mono" w:hAnsi="Cascadia Mono" w:cs="Cascadia Mono"/>
@@ -4367,10 +4401,19 @@
         <w:pStyle w:val="Titre1"/>
       </w:pPr>
       <w:r>
-        <w:t>Contrôle des données d’entrée</w:t>
-      </w:r>
-      <w:r>
-        <w:t xml:space="preserve"> avec les Data annotations</w:t>
+        <w:t>Le c</w:t>
+      </w:r>
+      <w:r>
+        <w:t>ontrôle des données d’entrée</w:t>
+      </w:r>
+      <w:r>
+        <w:t xml:space="preserve"> avec les </w:t>
+      </w:r>
+      <w:r>
+        <w:t>d</w:t>
+      </w:r>
+      <w:r>
+        <w:t>ata annotations</w:t>
       </w:r>
     </w:p>
     <w:p>
@@ -5030,7 +5073,7 @@
                     <pic:cNvPicPr/>
                   </pic:nvPicPr>
                   <pic:blipFill>
-                    <a:blip r:embed="rId17"/>
+                    <a:blip r:embed="rId19"/>
                     <a:stretch>
                       <a:fillRect/>
                     </a:stretch>
@@ -6631,7 +6674,13 @@
         <w:t xml:space="preserve">[GV1, GV2] </w:t>
       </w:r>
       <w:r>
-        <w:t xml:space="preserve">d’un changement de version dans votre API est une modification avec rupture (breaking change). C’est-à-dire un changement qui va avoir un impacte sur le code des applications cliente par exemple : </w:t>
+        <w:t xml:space="preserve">d’un changement de version dans votre API est une modification avec rupture (breaking change). C’est-à-dire un changement qui va avoir un </w:t>
+      </w:r>
+      <w:r>
+        <w:t>impact</w:t>
+      </w:r>
+      <w:r>
+        <w:t xml:space="preserve"> sur le code des applications cliente par exemple : </w:t>
       </w:r>
     </w:p>
     <w:p>
@@ -13777,7 +13826,7 @@
                     <pic:cNvPicPr/>
                   </pic:nvPicPr>
                   <pic:blipFill>
-                    <a:blip r:embed="rId18"/>
+                    <a:blip r:embed="rId20"/>
                     <a:stretch>
                       <a:fillRect/>
                     </a:stretch>
@@ -13810,20 +13859,236 @@
         <w:t>Avoir un point de HealthCheck</w:t>
       </w:r>
     </w:p>
-    <w:p/>
-    <w:p>
-      <w:pPr>
+    <w:p>
+      <w:r>
+        <w:t>Les applications modernes sont de plus en plus décomposées en une partie front qui va constituer l’interface graphique mis à disposition des utilisateurs (une application mobile par exemple), et un ensemble de services back office qui sont agrégés par celle-ci pour offrir un service métiers. Dans ce type d’architecture l’application front peut semblait totalement opérationnelle car le site web fonctionne : les pages s’affichent, la navigation fonctionne, mais il n’y a pas de données dans certaines zones de l’interface, ou certaines pages ne fonctionne pas. Il est donc important de donner un moyen à l’équipe de supervision d’analys</w:t>
+      </w:r>
+      <w:r>
+        <w:t>er</w:t>
+      </w:r>
+      <w:r>
+        <w:t xml:space="preserve"> l’état de fonctionnement de l’ensemble des composants nécessaires au fonctionnement d’une application. Ces composants peuvent faire partie de l’application elle-même comme le site web du front, ou les webservices de l’application. Mais il peut aussi s’agir de service externe a l’application comme des webservice</w:t>
+      </w:r>
+      <w:r>
+        <w:t>s</w:t>
+      </w:r>
+      <w:r>
+        <w:t xml:space="preserve"> tiers, ou des webservices d’une autre application.</w:t>
+      </w:r>
+    </w:p>
+    <w:p>
+      <w:r>
+        <w:t xml:space="preserve">Lorsque l’on développe un webservice, il faut donc trouver un moyen pour indiquer si notre webservice est </w:t>
+      </w:r>
+      <w:r>
+        <w:t>opérationnel</w:t>
+      </w:r>
+      <w:r>
+        <w:t xml:space="preserve"> ou pas. Ce qui permettra à l’application cliente de prendre les décisions qui s’impose comme : indiquer le problème à l’utilisateur, ou choisir un autre webservice pour obtenir </w:t>
+      </w:r>
+      <w:r>
+        <w:t>des informations identiques</w:t>
+      </w:r>
+      <w:r>
+        <w:t xml:space="preserve"> à celle fournis par le webservice </w:t>
+      </w:r>
+      <w:r>
+        <w:t>autre</w:t>
+      </w:r>
+      <w:r>
+        <w:t xml:space="preserve"> service.</w:t>
+      </w:r>
+      <w:r>
+        <w:t xml:space="preserve"> D’un autre côté </w:t>
+      </w:r>
+      <w:r>
+        <w:lastRenderedPageBreak/>
+        <w:t>l’équipe de supervision pourra utiliser des outils de supervision applicative pour détecter le non-fonctionnement d’un web service et mettre en action un plan de remédiation.</w:t>
+      </w:r>
+    </w:p>
+    <w:p>
+      <w:r>
+        <w:t>Le .Net Framework fournit un service dit « </w:t>
+      </w:r>
+      <w:r>
+        <w:t>HealthCheck</w:t>
+      </w:r>
+      <w:r>
+        <w:t xml:space="preserve"> » qui permet très simplement de fournir un point d’entrée pour indiquer son état de santé. Le service de HealthCheck est rendu disponible par </w:t>
+      </w:r>
+      <w:r>
+        <w:t xml:space="preserve">par l’assembly : </w:t>
+      </w:r>
+      <w:r>
+        <w:t>Microsoft.Extensions.Diagnostics.HealthChecks</w:t>
+      </w:r>
+      <w:r>
+        <w:t xml:space="preserve"> qui est elle-même apporté par le framework </w:t>
+      </w:r>
+      <w:r>
+        <w:t>Microsoft.AspNetCore.Ap</w:t>
+      </w:r>
+      <w:r>
+        <w:t xml:space="preserve">p. </w:t>
+      </w:r>
+    </w:p>
+    <w:p>
+      <w:r>
+        <w:t xml:space="preserve">Pour </w:t>
+      </w:r>
+      <w:r>
+        <w:t xml:space="preserve">activé le </w:t>
+      </w:r>
+      <w:r>
+        <w:t xml:space="preserve">HealthCheck </w:t>
+      </w:r>
+      <w:r>
+        <w:t xml:space="preserve">dans votre webservice il faut ajouter ce service dans </w:t>
+      </w:r>
+      <w:r>
+        <w:t xml:space="preserve">le middleware </w:t>
+      </w:r>
+      <w:r>
+        <w:t xml:space="preserve">HTTP via la méthode d’extension AddHealthChecks qui doit être invoquée sur le bus de service HTTP comme suit : </w:t>
+      </w:r>
+      <w:r>
+        <w:rPr>
+          <w:rFonts w:ascii="Cascadia Mono" w:hAnsi="Cascadia Mono" w:cs="Cascadia Mono"/>
+          <w:color w:val="008000"/>
+          <w:sz w:val="19"/>
+          <w:szCs w:val="19"/>
+        </w:rPr>
+        <w:t>builder.Services.AddHealthChecks()</w:t>
+      </w:r>
+      <w:r>
+        <w:t>.</w:t>
+      </w:r>
+      <w:r>
+        <w:t xml:space="preserve"> Puis il faut indiquer le point de contrôle qui sera ajouté à l’URL de votre site pour </w:t>
+      </w:r>
+      <w:r>
+        <w:t>solliciter</w:t>
+      </w:r>
+      <w:r>
+        <w:t xml:space="preserve"> le point de contrôle. C’est l’objet de la méthode </w:t>
+      </w:r>
+      <w:r>
+        <w:t>MapHealthChecks</w:t>
+      </w:r>
+      <w:r>
+        <w:t xml:space="preserve"> qui doit être invoqué la variable d’instance de la WebApplication </w:t>
+      </w:r>
+      <w:r>
+        <w:t>comme</w:t>
+      </w:r>
+      <w:r>
+        <w:t xml:space="preserve"> ceci : </w:t>
+      </w:r>
+      <w:r>
+        <w:rPr>
+          <w:rFonts w:ascii="Cascadia Mono" w:hAnsi="Cascadia Mono" w:cs="Cascadia Mono"/>
+          <w:color w:val="008000"/>
+          <w:sz w:val="19"/>
+          <w:szCs w:val="19"/>
+        </w:rPr>
+        <w:t>app.MapHealthChecks</w:t>
+      </w:r>
+      <w:r>
+        <w:rPr>
+          <w:rFonts w:ascii="Cascadia Mono" w:hAnsi="Cascadia Mono" w:cs="Cascadia Mono"/>
+          <w:color w:val="008000"/>
+          <w:sz w:val="19"/>
+          <w:szCs w:val="19"/>
+        </w:rPr>
+        <w:t>(</w:t>
+      </w:r>
+      <w:r>
         <w:rPr>
           <w:rFonts w:ascii="Cascadia Mono" w:hAnsi="Cascadia Mono" w:cs="Cascadia Mono"/>
           <w:color w:val="A31515"/>
           <w:sz w:val="19"/>
           <w:szCs w:val="19"/>
         </w:rPr>
-      </w:pPr>
-      <w:r>
-        <w:t xml:space="preserve">url de check </w:t>
-      </w:r>
-      <w:hyperlink r:id="rId19" w:history="1">
+        <w:t>"/healthz"</w:t>
+      </w:r>
+      <w:r>
+        <w:rPr>
+          <w:rFonts w:ascii="Cascadia Mono" w:hAnsi="Cascadia Mono" w:cs="Cascadia Mono"/>
+          <w:color w:val="008000"/>
+          <w:sz w:val="19"/>
+          <w:szCs w:val="19"/>
+        </w:rPr>
+        <w:t>)</w:t>
+      </w:r>
+      <w:r>
+        <w:t xml:space="preserve">. </w:t>
+      </w:r>
+    </w:p>
+    <w:p>
+      <w:r>
+        <w:drawing>
+          <wp:inline distT="0" distB="0" distL="0" distR="0" wp14:anchorId="0C1171EA" wp14:editId="144BE74A">
+            <wp:extent cx="5639587" cy="1886213"/>
+            <wp:effectExtent l="0" t="0" r="0" b="0"/>
+            <wp:docPr id="6" name="Image 6"/>
+            <wp:cNvGraphicFramePr>
+              <a:graphicFrameLocks xmlns:a="http://schemas.openxmlformats.org/drawingml/2006/main" noChangeAspect="1"/>
+            </wp:cNvGraphicFramePr>
+            <a:graphic xmlns:a="http://schemas.openxmlformats.org/drawingml/2006/main">
+              <a:graphicData uri="http://schemas.openxmlformats.org/drawingml/2006/picture">
+                <pic:pic xmlns:pic="http://schemas.openxmlformats.org/drawingml/2006/picture">
+                  <pic:nvPicPr>
+                    <pic:cNvPr id="1" name=""/>
+                    <pic:cNvPicPr/>
+                  </pic:nvPicPr>
+                  <pic:blipFill>
+                    <a:blip r:embed="rId21"/>
+                    <a:stretch>
+                      <a:fillRect/>
+                    </a:stretch>
+                  </pic:blipFill>
+                  <pic:spPr>
+                    <a:xfrm>
+                      <a:off x="0" y="0"/>
+                      <a:ext cx="5639587" cy="1886213"/>
+                    </a:xfrm>
+                    <a:prstGeom prst="rect">
+                      <a:avLst/>
+                    </a:prstGeom>
+                  </pic:spPr>
+                </pic:pic>
+              </a:graphicData>
+            </a:graphic>
+          </wp:inline>
+        </w:drawing>
+      </w:r>
+    </w:p>
+    <w:p>
+      <w:r>
+        <w:t xml:space="preserve">Généralement le point de contrôle s‘appelle </w:t>
+      </w:r>
+      <w:r>
+        <w:rPr>
+          <w:rFonts w:ascii="Cascadia Mono" w:hAnsi="Cascadia Mono" w:cs="Cascadia Mono"/>
+          <w:color w:val="A31515"/>
+          <w:sz w:val="19"/>
+          <w:szCs w:val="19"/>
+        </w:rPr>
+        <w:t>healthz</w:t>
+      </w:r>
+      <w:r>
+        <w:t xml:space="preserve"> et peut être</w:t>
+      </w:r>
+      <w:r>
+        <w:t xml:space="preserve"> invoqué avec </w:t>
+      </w:r>
+      <w:r>
+        <w:t>url de check</w:t>
+      </w:r>
+      <w:r>
+        <w:t xml:space="preserve"> : </w:t>
+      </w:r>
+      <w:hyperlink r:id="rId22" w:history="1">
         <w:r>
           <w:rPr>
             <w:rStyle w:val="Lienhypertexte"/>
@@ -13843,24 +14108,393 @@
     </w:p>
     <w:p>
       <w:r>
-        <w:t>url de check avec UI</w:t>
-      </w:r>
-      <w:r>
-        <w:t xml:space="preserve"> : </w:t>
-      </w:r>
-    </w:p>
-    <w:p>
-      <w:hyperlink r:id="rId20" w:history="1">
+        <w:t xml:space="preserve">L’invocation de ce point de contrôle va principalement </w:t>
+      </w:r>
+      <w:r>
+        <w:t>renvoyer</w:t>
+      </w:r>
+      <w:r>
+        <w:t xml:space="preserve"> le </w:t>
+      </w:r>
+      <w:r>
+        <w:rPr>
+          <w:rFonts w:ascii="Cascadia Mono" w:hAnsi="Cascadia Mono" w:cs="Cascadia Mono"/>
+          <w:noProof/>
+          <w:color w:val="000000"/>
+          <w:sz w:val="16"/>
+          <w:szCs w:val="16"/>
+        </w:rPr>
+        <w:t>StatusCodes.Status200OK</w:t>
+      </w:r>
+      <w:r>
+        <w:t xml:space="preserve">, et le body contiendra </w:t>
+      </w:r>
+      <w:r>
+        <w:t xml:space="preserve">une des valeurs de l’énumération </w:t>
+      </w:r>
+      <w:r>
+        <w:rPr>
+          <w:rStyle w:val="Lienhypertexte"/>
+        </w:rPr>
+        <w:t>HealthStatus</w:t>
+      </w:r>
+      <w:r>
+        <w:t>, d</w:t>
+      </w:r>
+      <w:r>
+        <w:t xml:space="preserve">ont les valeurs possibles sont : </w:t>
+      </w:r>
+    </w:p>
+    <w:p>
+      <w:pPr>
+        <w:pStyle w:val="Paragraphedeliste"/>
+        <w:numPr>
+          <w:ilvl w:val="0"/>
+          <w:numId w:val="11"/>
+        </w:numPr>
+      </w:pPr>
+      <w:hyperlink r:id="rId23" w:anchor="microsoft-extensions-diagnostics-healthchecks-healthstatus-healthy" w:history="1">
         <w:r>
           <w:rPr>
             <w:rStyle w:val="Lienhypertexte"/>
           </w:rPr>
-          <w:t>http://localhost:5279/healthchecks-ui#/healthchecks</w:t>
+          <w:t>HealthStatus.Healthy</w:t>
         </w:r>
       </w:hyperlink>
-    </w:p>
-    <w:p>
-      <w:hyperlink r:id="rId21" w:history="1">
+      <w:r>
+        <w:t>, qui indique que le composant et ces éventuelle sous composant sont opérationnelle.</w:t>
+      </w:r>
+    </w:p>
+    <w:p>
+      <w:pPr>
+        <w:pStyle w:val="Paragraphedeliste"/>
+        <w:numPr>
+          <w:ilvl w:val="0"/>
+          <w:numId w:val="11"/>
+        </w:numPr>
+      </w:pPr>
+      <w:hyperlink r:id="rId24" w:anchor="microsoft-extensions-diagnostics-healthchecks-healthstatus-degraded" w:history="1">
+        <w:r>
+          <w:rPr>
+            <w:rStyle w:val="Lienhypertexte"/>
+          </w:rPr>
+          <w:t>HealthStatus.Degraded</w:t>
+        </w:r>
+      </w:hyperlink>
+      <w:r>
+        <w:t>, lors le fonctionnement est dégradé.</w:t>
+      </w:r>
+    </w:p>
+    <w:p>
+      <w:pPr>
+        <w:pStyle w:val="Paragraphedeliste"/>
+        <w:numPr>
+          <w:ilvl w:val="0"/>
+          <w:numId w:val="11"/>
+        </w:numPr>
+      </w:pPr>
+      <w:hyperlink r:id="rId25" w:anchor="microsoft-extensions-diagnostics-healthchecks-healthstatus-unhealthy" w:history="1">
+        <w:r>
+          <w:rPr>
+            <w:rStyle w:val="Lienhypertexte"/>
+          </w:rPr>
+          <w:t>HealthStatus.Unhealthy</w:t>
+        </w:r>
+      </w:hyperlink>
+      <w:r>
+        <w:t>, lorsque le service n’est pas opérationnel prob</w:t>
+      </w:r>
+      <w:r>
+        <w:t>ab</w:t>
+      </w:r>
+      <w:r>
+        <w:t xml:space="preserve">lement </w:t>
+      </w:r>
+      <w:r>
+        <w:t>à la suite d’une</w:t>
+      </w:r>
+      <w:r>
+        <w:t xml:space="preserve"> exception.</w:t>
+      </w:r>
+    </w:p>
+    <w:p>
+      <w:r>
+        <w:t>Il est possible d’ajouter des contrôles d’intégrité sur des services nécessaire au web service par exemple</w:t>
+      </w:r>
+      <w:r>
+        <w:t>, s</w:t>
+      </w:r>
+      <w:r>
+        <w:t xml:space="preserve">i une base de données SQL </w:t>
+      </w:r>
+      <w:r>
+        <w:t xml:space="preserve">Server </w:t>
+      </w:r>
+      <w:r>
+        <w:t>est util</w:t>
+      </w:r>
+      <w:r>
+        <w:t>i</w:t>
+      </w:r>
+      <w:r>
+        <w:t>sée on peut ajouter une demande de contrôle</w:t>
+      </w:r>
+      <w:r>
+        <w:t xml:space="preserve"> de celle-ci.</w:t>
+      </w:r>
+    </w:p>
+    <w:p>
+      <w:pPr>
+        <w:autoSpaceDE w:val="0"/>
+        <w:autoSpaceDN w:val="0"/>
+        <w:adjustRightInd w:val="0"/>
+        <w:spacing w:after="0" w:line="240" w:lineRule="auto"/>
+        <w:rPr>
+          <w:rFonts w:ascii="Cascadia Mono" w:hAnsi="Cascadia Mono" w:cs="Cascadia Mono"/>
+          <w:color w:val="000000"/>
+          <w:sz w:val="19"/>
+          <w:szCs w:val="19"/>
+        </w:rPr>
+      </w:pPr>
+      <w:r>
+        <w:rPr>
+          <w:rFonts w:ascii="Cascadia Mono" w:hAnsi="Cascadia Mono" w:cs="Cascadia Mono"/>
+          <w:color w:val="0000FF"/>
+          <w:sz w:val="19"/>
+          <w:szCs w:val="19"/>
+        </w:rPr>
+        <w:t>string</w:t>
+      </w:r>
+      <w:r>
+        <w:rPr>
+          <w:rFonts w:ascii="Cascadia Mono" w:hAnsi="Cascadia Mono" w:cs="Cascadia Mono"/>
+          <w:color w:val="000000"/>
+          <w:sz w:val="19"/>
+          <w:szCs w:val="19"/>
+        </w:rPr>
+        <w:t xml:space="preserve"> connectionString = builder.Configuration.GetConnectionString(</w:t>
+      </w:r>
+      <w:r>
+        <w:rPr>
+          <w:rFonts w:ascii="Cascadia Mono" w:hAnsi="Cascadia Mono" w:cs="Cascadia Mono"/>
+          <w:color w:val="A31515"/>
+          <w:sz w:val="19"/>
+          <w:szCs w:val="19"/>
+        </w:rPr>
+        <w:t>"DefaultConnection"</w:t>
+      </w:r>
+      <w:r>
+        <w:rPr>
+          <w:rFonts w:ascii="Cascadia Mono" w:hAnsi="Cascadia Mono" w:cs="Cascadia Mono"/>
+          <w:color w:val="000000"/>
+          <w:sz w:val="19"/>
+          <w:szCs w:val="19"/>
+        </w:rPr>
+        <w:t>);</w:t>
+      </w:r>
+    </w:p>
+    <w:p>
+      <w:pPr>
+        <w:rPr>
+          <w:rFonts w:ascii="Cascadia Mono" w:hAnsi="Cascadia Mono" w:cs="Cascadia Mono"/>
+          <w:color w:val="008000"/>
+          <w:sz w:val="19"/>
+          <w:szCs w:val="19"/>
+        </w:rPr>
+      </w:pPr>
+      <w:r>
+        <w:rPr>
+          <w:rFonts w:ascii="Cascadia Mono" w:hAnsi="Cascadia Mono" w:cs="Cascadia Mono"/>
+          <w:color w:val="008000"/>
+          <w:sz w:val="19"/>
+          <w:szCs w:val="19"/>
+        </w:rPr>
+        <w:t>builder.Services.AddHealthChecks()</w:t>
+      </w:r>
+      <w:r>
+        <w:rPr>
+          <w:rFonts w:ascii="Cascadia Mono" w:hAnsi="Cascadia Mono" w:cs="Cascadia Mono"/>
+          <w:color w:val="008000"/>
+          <w:sz w:val="19"/>
+          <w:szCs w:val="19"/>
+        </w:rPr>
+        <w:br/>
+      </w:r>
+      <w:r>
+        <w:rPr>
+          <w:rFonts w:ascii="Cascadia Mono" w:hAnsi="Cascadia Mono" w:cs="Cascadia Mono"/>
+          <w:color w:val="008000"/>
+          <w:sz w:val="19"/>
+          <w:szCs w:val="19"/>
+        </w:rPr>
+        <w:t xml:space="preserve">                .AddSqlServer(connectionString);</w:t>
+      </w:r>
+    </w:p>
+    <w:p>
+      <w:r>
+        <w:t>Vous trouverez sur le net de nombreux nugget package en faisant une recherche depuis le man</w:t>
+      </w:r>
+      <w:r>
+        <w:t>a</w:t>
+      </w:r>
+      <w:r>
+        <w:t>g</w:t>
+      </w:r>
+      <w:r>
+        <w:t>e</w:t>
+      </w:r>
+      <w:r>
+        <w:t>ur de package nuget avec « </w:t>
+      </w:r>
+      <w:r>
+        <w:t>AspNetCore.HealthChecks</w:t>
+      </w:r>
+      <w:r>
+        <w:t>. »</w:t>
+      </w:r>
+      <w:r>
+        <w:t> ;</w:t>
+      </w:r>
+      <w:r>
+        <w:t xml:space="preserve"> je ne </w:t>
+      </w:r>
+      <w:r>
+        <w:t>peux</w:t>
+      </w:r>
+      <w:r>
+        <w:t xml:space="preserve"> pas vous donner la liste </w:t>
+      </w:r>
+      <w:r>
+        <w:t>complète</w:t>
+      </w:r>
+      <w:r>
+        <w:t xml:space="preserve"> bien trop longue</w:t>
+      </w:r>
+      <w:r>
+        <w:t>, mais dans les princ</w:t>
+      </w:r>
+      <w:r>
+        <w:t>i</w:t>
+      </w:r>
+      <w:r>
+        <w:t>paux service</w:t>
+      </w:r>
+      <w:r>
+        <w:t>s</w:t>
+      </w:r>
+      <w:r>
+        <w:t xml:space="preserve"> sont </w:t>
+      </w:r>
+      <w:r>
+        <w:t xml:space="preserve">disponibles comme par exemple : Oracle, Cosmosdb, </w:t>
+      </w:r>
+      <w:r>
+        <w:t>RabbitMQ</w:t>
+      </w:r>
+      <w:r>
+        <w:t>,</w:t>
+      </w:r>
+      <w:r>
+        <w:t xml:space="preserve"> </w:t>
+      </w:r>
+      <w:r>
+        <w:t>AzureServiceBus</w:t>
+      </w:r>
+      <w:r>
+        <w:t xml:space="preserve">, Sqlite, </w:t>
+      </w:r>
+      <w:r>
+        <w:t>Sql</w:t>
+      </w:r>
+      <w:r>
+        <w:t>Server</w:t>
+      </w:r>
+      <w:r>
+        <w:t>,</w:t>
+      </w:r>
+      <w:r>
+        <w:t xml:space="preserve"> </w:t>
+      </w:r>
+      <w:r>
+        <w:t>Redis, etc.</w:t>
+      </w:r>
+    </w:p>
+    <w:p>
+      <w:r>
+        <w:lastRenderedPageBreak/>
+        <w:t xml:space="preserve">Il est également possible de développer son propre </w:t>
+      </w:r>
+      <w:r>
+        <w:t xml:space="preserve">contrôleur HealthCheck avec une classe qui implémentera de l’interface </w:t>
+      </w:r>
+      <w:r>
+        <w:rPr>
+          <w:rFonts w:ascii="Cascadia Mono" w:hAnsi="Cascadia Mono" w:cs="Cascadia Mono"/>
+          <w:color w:val="000000"/>
+          <w:sz w:val="19"/>
+          <w:szCs w:val="19"/>
+        </w:rPr>
+        <w:t>IHealthCheck</w:t>
+      </w:r>
+      <w:r>
+        <w:t>, mais je garde ceci pour un autre article</w:t>
+      </w:r>
+      <w:r>
+        <w:t>..</w:t>
+      </w:r>
+      <w:r>
+        <w:t>.</w:t>
+      </w:r>
+    </w:p>
+    <w:p/>
+    <w:p/>
+    <w:p>
+      <w:pPr>
+        <w:pStyle w:val="Titre1"/>
+      </w:pPr>
+      <w:r>
+        <w:rPr>
+          <w:highlight w:val="yellow"/>
+        </w:rPr>
+        <w:t>Avoir un point de HealthCheck</w:t>
+      </w:r>
+      <w:r>
+        <w:t>UI</w:t>
+      </w:r>
+    </w:p>
+    <w:p/>
+    <w:p>
+      <w:r>
+        <w:t>url de check avec UI</w:t>
+      </w:r>
+      <w:r>
+        <w:t xml:space="preserve"> : </w:t>
+      </w:r>
+    </w:p>
+    <w:p>
+      <w:hyperlink r:id="rId26" w:anchor="/healthchecks" w:history="1">
+        <w:r>
+          <w:rPr>
+            <w:rStyle w:val="Lienhypertexte"/>
+          </w:rPr>
+          <w:t>http://localhost:5279/healthchecks-ui#/h</w:t>
+        </w:r>
+        <w:r>
+          <w:rPr>
+            <w:rStyle w:val="Lienhypertexte"/>
+          </w:rPr>
+          <w:t>e</w:t>
+        </w:r>
+        <w:r>
+          <w:rPr>
+            <w:rStyle w:val="Lienhypertexte"/>
+          </w:rPr>
+          <w:t>althchecks</w:t>
+        </w:r>
+      </w:hyperlink>
+    </w:p>
+    <w:p>
+      <w:hyperlink r:id="rId27" w:anchor="HealthCheckUI" w:history="1">
         <w:r>
           <w:rPr>
             <w:rStyle w:val="Lienhypertexte"/>
@@ -13869,7 +14503,11 @@
         </w:r>
       </w:hyperlink>
     </w:p>
-    <w:p/>
+    <w:p>
+      <w:r>
+        <w:t>Microsoft.Extensions.Diagnostics.HealthChecks</w:t>
+      </w:r>
+    </w:p>
     <w:p>
       <w:r>
         <w:t>nuget necessaure :</w:t>
@@ -13952,61 +14590,101 @@
     </w:p>
     <w:p/>
     <w:p>
-      <w:hyperlink r:id="rId22" w:history="1">
+      <w:hyperlink r:id="rId28" w:history="1">
         <w:r>
           <w:rPr>
             <w:rStyle w:val="Lienhypertexte"/>
           </w:rPr>
-          <w:t>https://rmauro.dev/adding-health-checks-ui/</w:t>
+          <w:t>https://rmauro.dev/adding-healt</w:t>
         </w:r>
-      </w:hyperlink>
-    </w:p>
-    <w:p>
-      <w:hyperlink r:id="rId23" w:history="1">
         <w:r>
           <w:rPr>
             <w:rStyle w:val="Lienhypertexte"/>
           </w:rPr>
-          <w:t>https://balta.io/blog/aspnet-health-check</w:t>
+          <w:t>h</w:t>
         </w:r>
-      </w:hyperlink>
-    </w:p>
-    <w:p/>
-    <w:p/>
-    <w:p>
-      <w:r>
-        <w:t>Création de contrôle d’intégrité</w:t>
-      </w:r>
-    </w:p>
-    <w:p>
-      <w:hyperlink r:id="rId24" w:history="1">
         <w:r>
           <w:rPr>
             <w:rStyle w:val="Lienhypertexte"/>
           </w:rPr>
-          <w:t>https://learn.microsoft.com/fr-fr/aspnet/core/host-and-deploy/health-checks?view=aspnetcore-7.0#create-health-checks</w:t>
+          <w:t>-checks-ui/</w:t>
         </w:r>
       </w:hyperlink>
-      <w:r>
-        <w:t xml:space="preserve"> </w:t>
-      </w:r>
-    </w:p>
-    <w:p>
-      <w:hyperlink r:id="rId25" w:history="1">
+    </w:p>
+    <w:p>
+      <w:hyperlink r:id="rId29" w:history="1">
         <w:r>
           <w:rPr>
             <w:rStyle w:val="Lienhypertexte"/>
           </w:rPr>
-          <w:t>https://learn.microsoft.com/fr-fr/dotnet/architecture/microservices/implement-resilient-applications/monitor-app-health?source=recommendations</w:t>
+          <w:t>https://balta.io/blog/aspnet-</w:t>
+        </w:r>
+        <w:r>
+          <w:rPr>
+            <w:rStyle w:val="Lienhypertexte"/>
+          </w:rPr>
+          <w:t>h</w:t>
+        </w:r>
+        <w:r>
+          <w:rPr>
+            <w:rStyle w:val="Lienhypertexte"/>
+          </w:rPr>
+          <w:t>ealth-check</w:t>
         </w:r>
       </w:hyperlink>
     </w:p>
     <w:p/>
     <w:p>
+      <w:r>
+        <w:rPr>
+          <w:noProof/>
+        </w:rPr>
+        <w:drawing>
+          <wp:inline distT="0" distB="0" distL="0" distR="0" wp14:anchorId="1DF83775" wp14:editId="62874C06">
+            <wp:extent cx="5760720" cy="3120390"/>
+            <wp:effectExtent l="0" t="0" r="0" b="3810"/>
+            <wp:docPr id="3" name="Image 3"/>
+            <wp:cNvGraphicFramePr>
+              <a:graphicFrameLocks xmlns:a="http://schemas.openxmlformats.org/drawingml/2006/main" noChangeAspect="1"/>
+            </wp:cNvGraphicFramePr>
+            <a:graphic xmlns:a="http://schemas.openxmlformats.org/drawingml/2006/main">
+              <a:graphicData uri="http://schemas.openxmlformats.org/drawingml/2006/picture">
+                <pic:pic xmlns:pic="http://schemas.openxmlformats.org/drawingml/2006/picture">
+                  <pic:nvPicPr>
+                    <pic:cNvPr id="1" name="Image 1"/>
+                    <pic:cNvPicPr>
+                      <a:picLocks noChangeAspect="1"/>
+                    </pic:cNvPicPr>
+                  </pic:nvPicPr>
+                  <pic:blipFill>
+                    <a:blip r:embed="rId30"/>
+                    <a:stretch>
+                      <a:fillRect/>
+                    </a:stretch>
+                  </pic:blipFill>
+                  <pic:spPr>
+                    <a:xfrm>
+                      <a:off x="0" y="0"/>
+                      <a:ext cx="5760720" cy="3120390"/>
+                    </a:xfrm>
+                    <a:prstGeom prst="rect">
+                      <a:avLst/>
+                    </a:prstGeom>
+                  </pic:spPr>
+                </pic:pic>
+              </a:graphicData>
+            </a:graphic>
+          </wp:inline>
+        </w:drawing>
+      </w:r>
+    </w:p>
+    <w:p/>
+    <w:p>
       <w:pPr>
         <w:pStyle w:val="Titre1"/>
       </w:pPr>
       <w:r>
+        <w:lastRenderedPageBreak/>
         <w:t>Références</w:t>
       </w:r>
     </w:p>
@@ -14081,7 +14759,7 @@
             <w:tcW w:w="4048" w:type="dxa"/>
           </w:tcPr>
           <w:p>
-            <w:hyperlink r:id="rId26" w:history="1">
+            <w:hyperlink r:id="rId31" w:history="1">
               <w:r>
                 <w:rPr>
                   <w:rStyle w:val="Lienhypertexte"/>
@@ -14169,7 +14847,7 @@
             <w:tcW w:w="4048" w:type="dxa"/>
           </w:tcPr>
           <w:p>
-            <w:hyperlink r:id="rId27" w:history="1">
+            <w:hyperlink r:id="rId32" w:history="1">
               <w:r>
                 <w:rPr>
                   <w:rStyle w:val="Lienhypertexte"/>
@@ -14254,7 +14932,7 @@
             <w:tcW w:w="3994" w:type="dxa"/>
           </w:tcPr>
           <w:p>
-            <w:hyperlink r:id="rId28" w:history="1">
+            <w:hyperlink r:id="rId33" w:history="1">
               <w:r>
                 <w:rPr>
                   <w:rStyle w:val="Lienhypertexte"/>
@@ -14290,7 +14968,7 @@
             <w:tcW w:w="3994" w:type="dxa"/>
           </w:tcPr>
           <w:p>
-            <w:hyperlink r:id="rId29" w:history="1">
+            <w:hyperlink r:id="rId34" w:history="1">
               <w:r>
                 <w:rPr>
                   <w:rStyle w:val="Lienhypertexte"/>
@@ -14326,7 +15004,7 @@
             <w:tcW w:w="3994" w:type="dxa"/>
           </w:tcPr>
           <w:p>
-            <w:hyperlink r:id="rId30" w:history="1">
+            <w:hyperlink r:id="rId35" w:history="1">
               <w:r>
                 <w:rPr>
                   <w:rStyle w:val="Lienhypertexte"/>
@@ -14362,7 +15040,7 @@
             <w:tcW w:w="3994" w:type="dxa"/>
           </w:tcPr>
           <w:p>
-            <w:hyperlink r:id="rId31" w:anchor="apicontroller-attribute" w:history="1">
+            <w:hyperlink r:id="rId36" w:anchor="apicontroller-attribute" w:history="1">
               <w:r>
                 <w:rPr>
                   <w:rStyle w:val="Lienhypertexte"/>
@@ -14422,7 +15100,7 @@
             <w:tcW w:w="3994" w:type="dxa"/>
           </w:tcPr>
           <w:p>
-            <w:hyperlink r:id="rId32" w:history="1">
+            <w:hyperlink r:id="rId37" w:history="1">
               <w:r>
                 <w:rPr>
                   <w:rStyle w:val="Lienhypertexte"/>
@@ -14462,7 +15140,7 @@
             <w:tcW w:w="3994" w:type="dxa"/>
           </w:tcPr>
           <w:p>
-            <w:hyperlink r:id="rId33" w:anchor="_Toc406398209" w:history="1">
+            <w:hyperlink r:id="rId38" w:anchor="_Toc406398209" w:history="1">
               <w:r>
                 <w:rPr>
                   <w:rStyle w:val="Lienhypertexte"/>
@@ -14477,7 +15155,7 @@
     </w:tbl>
     <w:p/>
     <w:p>
-      <w:hyperlink r:id="rId34" w:anchor="12-versioning" w:history="1">
+      <w:hyperlink r:id="rId39" w:anchor="12-versioning" w:history="1">
         <w:r>
           <w:rPr>
             <w:rStyle w:val="Lienhypertexte"/>
@@ -14487,7 +15165,7 @@
       </w:hyperlink>
     </w:p>
     <w:p>
-      <w:hyperlink r:id="rId35" w:history="1">
+      <w:hyperlink r:id="rId40" w:history="1">
         <w:r>
           <w:rPr>
             <w:rStyle w:val="Lienhypertexte"/>
@@ -14540,7 +15218,7 @@
             <w:tcW w:w="5647" w:type="dxa"/>
           </w:tcPr>
           <w:p>
-            <w:hyperlink r:id="rId36" w:history="1">
+            <w:hyperlink r:id="rId41" w:history="1">
               <w:r>
                 <w:rPr>
                   <w:rStyle w:val="Lienhypertexte"/>
@@ -14581,7 +15259,7 @@
             <w:tcW w:w="5647" w:type="dxa"/>
           </w:tcPr>
           <w:p>
-            <w:hyperlink r:id="rId37" w:history="1">
+            <w:hyperlink r:id="rId42" w:history="1">
               <w:r>
                 <w:rPr>
                   <w:rStyle w:val="Lienhypertexte"/>
@@ -14670,7 +15348,7 @@
             <w:tcW w:w="5647" w:type="dxa"/>
           </w:tcPr>
           <w:p>
-            <w:hyperlink r:id="rId38" w:history="1">
+            <w:hyperlink r:id="rId43" w:history="1">
               <w:r>
                 <w:rPr>
                   <w:rStyle w:val="Lienhypertexte"/>
@@ -14748,7 +15426,7 @@
             <w:tcW w:w="4095" w:type="dxa"/>
           </w:tcPr>
           <w:p>
-            <w:hyperlink r:id="rId39" w:history="1">
+            <w:hyperlink r:id="rId44" w:history="1">
               <w:r>
                 <w:rPr>
                   <w:rStyle w:val="Lienhypertexte"/>
@@ -14784,7 +15462,7 @@
             <w:tcW w:w="4095" w:type="dxa"/>
           </w:tcPr>
           <w:p>
-            <w:hyperlink r:id="rId40" w:history="1">
+            <w:hyperlink r:id="rId45" w:history="1">
               <w:r>
                 <w:rPr>
                   <w:rStyle w:val="Lienhypertexte"/>
@@ -14820,7 +15498,7 @@
             <w:tcW w:w="4095" w:type="dxa"/>
           </w:tcPr>
           <w:p>
-            <w:hyperlink r:id="rId41" w:history="1">
+            <w:hyperlink r:id="rId46" w:history="1">
               <w:r>
                 <w:rPr>
                   <w:rStyle w:val="Lienhypertexte"/>
@@ -14856,7 +15534,7 @@
             <w:tcW w:w="4095" w:type="dxa"/>
           </w:tcPr>
           <w:p>
-            <w:hyperlink r:id="rId42" w:history="1">
+            <w:hyperlink r:id="rId47" w:history="1">
               <w:r>
                 <w:rPr>
                   <w:rStyle w:val="Lienhypertexte"/>
@@ -14899,7 +15577,7 @@
             <w:tcW w:w="4095" w:type="dxa"/>
           </w:tcPr>
           <w:p>
-            <w:hyperlink r:id="rId43" w:history="1">
+            <w:hyperlink r:id="rId48" w:history="1">
               <w:r>
                 <w:rPr>
                   <w:rStyle w:val="Lienhypertexte"/>
@@ -14913,6 +15591,27 @@
           </w:p>
         </w:tc>
       </w:tr>
+    </w:tbl>
+    <w:p/>
+    <w:p>
+      <w:r>
+        <w:lastRenderedPageBreak/>
+        <w:t>Création de contrôle d’intégrité</w:t>
+      </w:r>
+    </w:p>
+    <w:p/>
+    <w:tbl>
+      <w:tblPr>
+        <w:tblStyle w:val="Grilledutableau"/>
+        <w:tblW w:w="9175" w:type="dxa"/>
+        <w:tblLayout w:type="fixed"/>
+        <w:tblLook w:val="04A0" w:firstRow="1" w:lastRow="0" w:firstColumn="1" w:lastColumn="0" w:noHBand="0" w:noVBand="1"/>
+      </w:tblPr>
+      <w:tblGrid>
+        <w:gridCol w:w="360"/>
+        <w:gridCol w:w="4720"/>
+        <w:gridCol w:w="4095"/>
+      </w:tblGrid>
       <w:tr>
         <w:tc>
           <w:tcPr>
@@ -14931,7 +15630,7 @@
           </w:p>
           <w:p>
             <w:r>
-              <w:t>hebergement et supervision applicative / Contrôles d’intégrité</w:t>
+              <w:t>Hébergement et supervision applicative / Contrôles d’intégrité</w:t>
             </w:r>
           </w:p>
           <w:p>
@@ -14945,18 +15644,82 @@
             <w:tcW w:w="4095" w:type="dxa"/>
           </w:tcPr>
           <w:p>
-            <w:hyperlink r:id="rId44" w:history="1">
+            <w:hyperlink r:id="rId49" w:history="1">
               <w:r>
                 <w:rPr>
                   <w:rStyle w:val="Lienhypertexte"/>
                 </w:rPr>
-                <w:t>https://learn.microsoft.com/fr-fr/aspnet/core/host-and-deploy/health-checks?view=aspnetcore-6.0</w:t>
+                <w:t>https://learn.microsoft.com/fr-fr/aspnet/core/host-and-deploy/health-checks?vie</w:t>
+              </w:r>
+              <w:r>
+                <w:rPr>
+                  <w:rStyle w:val="Lienhypertexte"/>
+                </w:rPr>
+                <w:t>w</w:t>
+              </w:r>
+              <w:r>
+                <w:rPr>
+                  <w:rStyle w:val="Lienhypertexte"/>
+                </w:rPr>
+                <w:t>=aspnetcore-6.0</w:t>
               </w:r>
             </w:hyperlink>
             <w:r>
               <w:t xml:space="preserve"> </w:t>
             </w:r>
           </w:p>
+          <w:p/>
+          <w:p/>
+        </w:tc>
+      </w:tr>
+      <w:tr>
+        <w:tc>
+          <w:tcPr>
+            <w:tcW w:w="360" w:type="dxa"/>
+          </w:tcPr>
+          <w:p/>
+        </w:tc>
+        <w:tc>
+          <w:tcPr>
+            <w:tcW w:w="4720" w:type="dxa"/>
+          </w:tcPr>
+          <w:p>
+            <w:r>
+              <w:t xml:space="preserve">Créer un contrôle d’intégrité spécifique </w:t>
+            </w:r>
+          </w:p>
+        </w:tc>
+        <w:tc>
+          <w:tcPr>
+            <w:tcW w:w="4095" w:type="dxa"/>
+          </w:tcPr>
+          <w:p/>
+          <w:p>
+            <w:hyperlink r:id="rId50" w:anchor="create-health-checks" w:history="1">
+              <w:r>
+                <w:rPr>
+                  <w:rStyle w:val="Lienhypertexte"/>
+                </w:rPr>
+                <w:t>https://learn.microsoft.com/fr-fr/aspnet/core/host-and-deploy/health-chec</w:t>
+              </w:r>
+              <w:r>
+                <w:rPr>
+                  <w:rStyle w:val="Lienhypertexte"/>
+                </w:rPr>
+                <w:t>k</w:t>
+              </w:r>
+              <w:r>
+                <w:rPr>
+                  <w:rStyle w:val="Lienhypertexte"/>
+                </w:rPr>
+                <w:t>s?view=aspnetcore-7.0#create-health-checks</w:t>
+              </w:r>
+            </w:hyperlink>
+            <w:r>
+              <w:t xml:space="preserve"> </w:t>
+            </w:r>
+          </w:p>
+          <w:p/>
         </w:tc>
       </w:tr>
       <w:tr>
@@ -14986,7 +15749,7 @@
             <w:tcW w:w="4095" w:type="dxa"/>
           </w:tcPr>
           <w:p>
-            <w:hyperlink r:id="rId45" w:history="1">
+            <w:hyperlink r:id="rId51" w:history="1">
               <w:r>
                 <w:rPr>
                   <w:rStyle w:val="Lienhypertexte"/>
@@ -15033,6 +15796,56 @@
 </w:document>
 </file>
 
+<file path=word/endnotes.xml><?xml version="1.0" encoding="utf-8"?>
+<w:endnotes xmlns:wpc="http://schemas.microsoft.com/office/word/2010/wordprocessingCanvas" xmlns:cx="http://schemas.microsoft.com/office/drawing/2014/chartex" xmlns:cx1="http://schemas.microsoft.com/office/drawing/2015/9/8/chartex" xmlns:cx2="http://schemas.microsoft.com/office/drawing/2015/10/21/chartex" xmlns:cx3="http://schemas.microsoft.com/office/drawing/2016/5/9/chartex" xmlns:cx4="http://schemas.microsoft.com/office/drawing/2016/5/10/chartex" xmlns:cx5="http://schemas.microsoft.com/office/drawing/2016/5/11/chartex" xmlns:cx6="http://schemas.microsoft.com/office/drawing/2016/5/12/chartex" xmlns:cx7="http://schemas.microsoft.com/office/drawing/2016/5/13/chartex" xmlns:cx8="http://schemas.microsoft.com/office/drawing/2016/5/14/chartex" xmlns:mc="http://schemas.openxmlformats.org/markup-compatibility/2006" xmlns:aink="http://schemas.microsoft.com/office/drawing/2016/ink" xmlns:am3d="http://schemas.microsoft.com/office/drawing/2017/model3d" xmlns:o="urn:schemas-microsoft-com:office:office" xmlns:oel="http://schemas.microsoft.com/office/2019/extlst" xmlns:r="http://schemas.openxmlformats.org/officeDocument/2006/relationships" xmlns:m="http://schemas.openxmlformats.org/officeDocument/2006/math" xmlns:v="urn:schemas-microsoft-com:vml" xmlns:wp14="http://schemas.microsoft.com/office/word/2010/wordprocessingDrawing" xmlns:wp="http://schemas.openxmlformats.org/drawingml/2006/wordprocessingDrawing" xmlns:w10="urn:schemas-microsoft-com:office:word" xmlns:w="http://schemas.openxmlformats.org/wordprocessingml/2006/main" xmlns:w14="http://schemas.microsoft.com/office/word/2010/wordml" xmlns:w15="http://schemas.microsoft.com/office/word/2012/wordml" xmlns:w16cex="http://schemas.microsoft.com/office/word/2018/wordml/cex" xmlns:w16cid="http://schemas.microsoft.com/office/word/2016/wordml/cid" xmlns:w16="http://schemas.microsoft.com/office/word/2018/wordml" xmlns:w16sdtdh="http://schemas.microsoft.com/office/word/2020/wordml/sdtdatahash" xmlns:w16se="http://schemas.microsoft.com/office/word/2015/wordml/symex" xmlns:wpg="http://schemas.microsoft.com/office/word/2010/wordprocessingGroup" xmlns:wpi="http://schemas.microsoft.com/office/word/2010/wordprocessingInk" xmlns:wne="http://schemas.microsoft.com/office/word/2006/wordml" xmlns:wps="http://schemas.microsoft.com/office/word/2010/wordprocessingShape" mc:Ignorable="w14 w15 w16se w16cid w16 w16cex w16sdtdh wp14">
+  <w:endnote w:type="separator" w:id="-1">
+    <w:p>
+      <w:pPr>
+        <w:spacing w:after="0" w:line="240" w:lineRule="auto"/>
+      </w:pPr>
+      <w:r>
+        <w:separator/>
+      </w:r>
+    </w:p>
+  </w:endnote>
+  <w:endnote w:type="continuationSeparator" w:id="0">
+    <w:p>
+      <w:pPr>
+        <w:spacing w:after="0" w:line="240" w:lineRule="auto"/>
+      </w:pPr>
+      <w:r>
+        <w:continuationSeparator/>
+      </w:r>
+    </w:p>
+  </w:endnote>
+</w:endnotes>
+</file>
+
+<file path=word/footnotes.xml><?xml version="1.0" encoding="utf-8"?>
+<w:footnotes xmlns:wpc="http://schemas.microsoft.com/office/word/2010/wordprocessingCanvas" xmlns:cx="http://schemas.microsoft.com/office/drawing/2014/chartex" xmlns:cx1="http://schemas.microsoft.com/office/drawing/2015/9/8/chartex" xmlns:cx2="http://schemas.microsoft.com/office/drawing/2015/10/21/chartex" xmlns:cx3="http://schemas.microsoft.com/office/drawing/2016/5/9/chartex" xmlns:cx4="http://schemas.microsoft.com/office/drawing/2016/5/10/chartex" xmlns:cx5="http://schemas.microsoft.com/office/drawing/2016/5/11/chartex" xmlns:cx6="http://schemas.microsoft.com/office/drawing/2016/5/12/chartex" xmlns:cx7="http://schemas.microsoft.com/office/drawing/2016/5/13/chartex" xmlns:cx8="http://schemas.microsoft.com/office/drawing/2016/5/14/chartex" xmlns:mc="http://schemas.openxmlformats.org/markup-compatibility/2006" xmlns:aink="http://schemas.microsoft.com/office/drawing/2016/ink" xmlns:am3d="http://schemas.microsoft.com/office/drawing/2017/model3d" xmlns:o="urn:schemas-microsoft-com:office:office" xmlns:oel="http://schemas.microsoft.com/office/2019/extlst" xmlns:r="http://schemas.openxmlformats.org/officeDocument/2006/relationships" xmlns:m="http://schemas.openxmlformats.org/officeDocument/2006/math" xmlns:v="urn:schemas-microsoft-com:vml" xmlns:wp14="http://schemas.microsoft.com/office/word/2010/wordprocessingDrawing" xmlns:wp="http://schemas.openxmlformats.org/drawingml/2006/wordprocessingDrawing" xmlns:w10="urn:schemas-microsoft-com:office:word" xmlns:w="http://schemas.openxmlformats.org/wordprocessingml/2006/main" xmlns:w14="http://schemas.microsoft.com/office/word/2010/wordml" xmlns:w15="http://schemas.microsoft.com/office/word/2012/wordml" xmlns:w16cex="http://schemas.microsoft.com/office/word/2018/wordml/cex" xmlns:w16cid="http://schemas.microsoft.com/office/word/2016/wordml/cid" xmlns:w16="http://schemas.microsoft.com/office/word/2018/wordml" xmlns:w16sdtdh="http://schemas.microsoft.com/office/word/2020/wordml/sdtdatahash" xmlns:w16se="http://schemas.microsoft.com/office/word/2015/wordml/symex" xmlns:wpg="http://schemas.microsoft.com/office/word/2010/wordprocessingGroup" xmlns:wpi="http://schemas.microsoft.com/office/word/2010/wordprocessingInk" xmlns:wne="http://schemas.microsoft.com/office/word/2006/wordml" xmlns:wps="http://schemas.microsoft.com/office/word/2010/wordprocessingShape" mc:Ignorable="w14 w15 w16se w16cid w16 w16cex w16sdtdh wp14">
+  <w:footnote w:type="separator" w:id="-1">
+    <w:p>
+      <w:pPr>
+        <w:spacing w:after="0" w:line="240" w:lineRule="auto"/>
+      </w:pPr>
+      <w:r>
+        <w:separator/>
+      </w:r>
+    </w:p>
+  </w:footnote>
+  <w:footnote w:type="continuationSeparator" w:id="0">
+    <w:p>
+      <w:pPr>
+        <w:spacing w:after="0" w:line="240" w:lineRule="auto"/>
+      </w:pPr>
+      <w:r>
+        <w:continuationSeparator/>
+      </w:r>
+    </w:p>
+  </w:footnote>
+</w:footnotes>
+</file>
+
 <file path=word/numbering.xml><?xml version="1.0" encoding="utf-8"?>
 <w:numbering xmlns:wpc="http://schemas.microsoft.com/office/word/2010/wordprocessingCanvas" xmlns:cx="http://schemas.microsoft.com/office/drawing/2014/chartex" xmlns:cx1="http://schemas.microsoft.com/office/drawing/2015/9/8/chartex" xmlns:cx2="http://schemas.microsoft.com/office/drawing/2015/10/21/chartex" xmlns:cx3="http://schemas.microsoft.com/office/drawing/2016/5/9/chartex" xmlns:cx4="http://schemas.microsoft.com/office/drawing/2016/5/10/chartex" xmlns:cx5="http://schemas.microsoft.com/office/drawing/2016/5/11/chartex" xmlns:cx6="http://schemas.microsoft.com/office/drawing/2016/5/12/chartex" xmlns:cx7="http://schemas.microsoft.com/office/drawing/2016/5/13/chartex" xmlns:cx8="http://schemas.microsoft.com/office/drawing/2016/5/14/chartex" xmlns:mc="http://schemas.openxmlformats.org/markup-compatibility/2006" xmlns:aink="http://schemas.microsoft.com/office/drawing/2016/ink" xmlns:am3d="http://schemas.microsoft.com/office/drawing/2017/model3d" xmlns:o="urn:schemas-microsoft-com:office:office" xmlns:oel="http://schemas.microsoft.com/office/2019/extlst" xmlns:r="http://schemas.openxmlformats.org/officeDocument/2006/relationships" xmlns:m="http://schemas.openxmlformats.org/officeDocument/2006/math" xmlns:v="urn:schemas-microsoft-com:vml" xmlns:wp14="http://schemas.microsoft.com/office/word/2010/wordprocessingDrawing" xmlns:wp="http://schemas.openxmlformats.org/drawingml/2006/wordprocessingDrawing" xmlns:w10="urn:schemas-microsoft-com:office:word" xmlns:w="http://schemas.openxmlformats.org/wordprocessingml/2006/main" xmlns:w14="http://schemas.microsoft.com/office/word/2010/wordml" xmlns:w15="http://schemas.microsoft.com/office/word/2012/wordml" xmlns:w16cex="http://schemas.microsoft.com/office/word/2018/wordml/cex" xmlns:w16cid="http://schemas.microsoft.com/office/word/2016/wordml/cid" xmlns:w16="http://schemas.microsoft.com/office/word/2018/wordml" xmlns:w16sdtdh="http://schemas.microsoft.com/office/word/2020/wordml/sdtdatahash" xmlns:w16se="http://schemas.microsoft.com/office/word/2015/wordml/symex" xmlns:wpg="http://schemas.microsoft.com/office/word/2010/wordprocessingGroup" xmlns:wpi="http://schemas.microsoft.com/office/word/2010/wordprocessingInk" xmlns:wne="http://schemas.microsoft.com/office/word/2006/wordml" xmlns:wps="http://schemas.microsoft.com/office/word/2010/wordprocessingShape" mc:Ignorable="w14 w15 w16se w16cid w16 w16cex w16sdtdh wp14">
   <w:abstractNum w:abstractNumId="0" w15:restartNumberingAfterBreak="0">
@@ -15524,9 +16337,9 @@
     </w:lvl>
   </w:abstractNum>
   <w:abstractNum w:abstractNumId="4" w15:restartNumberingAfterBreak="0">
-    <w:nsid w:val="332B366B"/>
+    <w:nsid w:val="2D7E002B"/>
     <w:multiLevelType w:val="hybridMultilevel"/>
-    <w:tmpl w:val="A76673C6"/>
+    <w:tmpl w:val="49C0D5FA"/>
     <w:lvl w:ilvl="0" w:tplc="040C0001">
       <w:start w:val="1"/>
       <w:numFmt w:val="bullet"/>
@@ -15637,9 +16450,9 @@
     </w:lvl>
   </w:abstractNum>
   <w:abstractNum w:abstractNumId="5" w15:restartNumberingAfterBreak="0">
-    <w:nsid w:val="51696DA5"/>
+    <w:nsid w:val="332B366B"/>
     <w:multiLevelType w:val="hybridMultilevel"/>
-    <w:tmpl w:val="395E1294"/>
+    <w:tmpl w:val="A76673C6"/>
     <w:lvl w:ilvl="0" w:tplc="040C0001">
       <w:start w:val="1"/>
       <w:numFmt w:val="bullet"/>
@@ -15750,9 +16563,9 @@
     </w:lvl>
   </w:abstractNum>
   <w:abstractNum w:abstractNumId="6" w15:restartNumberingAfterBreak="0">
-    <w:nsid w:val="5F522484"/>
+    <w:nsid w:val="51696DA5"/>
     <w:multiLevelType w:val="hybridMultilevel"/>
-    <w:tmpl w:val="4C4A0DF0"/>
+    <w:tmpl w:val="395E1294"/>
     <w:lvl w:ilvl="0" w:tplc="040C0001">
       <w:start w:val="1"/>
       <w:numFmt w:val="bullet"/>
@@ -15863,6 +16676,119 @@
     </w:lvl>
   </w:abstractNum>
   <w:abstractNum w:abstractNumId="7" w15:restartNumberingAfterBreak="0">
+    <w:nsid w:val="5F522484"/>
+    <w:multiLevelType w:val="hybridMultilevel"/>
+    <w:tmpl w:val="4C4A0DF0"/>
+    <w:lvl w:ilvl="0" w:tplc="040C0001">
+      <w:start w:val="1"/>
+      <w:numFmt w:val="bullet"/>
+      <w:lvlText w:val=""/>
+      <w:lvlJc w:val="left"/>
+      <w:pPr>
+        <w:ind w:left="720" w:hanging="360"/>
+      </w:pPr>
+      <w:rPr>
+        <w:rFonts w:ascii="Symbol" w:hAnsi="Symbol" w:hint="default"/>
+      </w:rPr>
+    </w:lvl>
+    <w:lvl w:ilvl="1" w:tplc="040C0003" w:tentative="1">
+      <w:start w:val="1"/>
+      <w:numFmt w:val="bullet"/>
+      <w:lvlText w:val="o"/>
+      <w:lvlJc w:val="left"/>
+      <w:pPr>
+        <w:ind w:left="1440" w:hanging="360"/>
+      </w:pPr>
+      <w:rPr>
+        <w:rFonts w:ascii="Courier New" w:hAnsi="Courier New" w:cs="Courier New" w:hint="default"/>
+      </w:rPr>
+    </w:lvl>
+    <w:lvl w:ilvl="2" w:tplc="040C0005" w:tentative="1">
+      <w:start w:val="1"/>
+      <w:numFmt w:val="bullet"/>
+      <w:lvlText w:val=""/>
+      <w:lvlJc w:val="left"/>
+      <w:pPr>
+        <w:ind w:left="2160" w:hanging="360"/>
+      </w:pPr>
+      <w:rPr>
+        <w:rFonts w:ascii="Wingdings" w:hAnsi="Wingdings" w:hint="default"/>
+      </w:rPr>
+    </w:lvl>
+    <w:lvl w:ilvl="3" w:tplc="040C0001" w:tentative="1">
+      <w:start w:val="1"/>
+      <w:numFmt w:val="bullet"/>
+      <w:lvlText w:val=""/>
+      <w:lvlJc w:val="left"/>
+      <w:pPr>
+        <w:ind w:left="2880" w:hanging="360"/>
+      </w:pPr>
+      <w:rPr>
+        <w:rFonts w:ascii="Symbol" w:hAnsi="Symbol" w:hint="default"/>
+      </w:rPr>
+    </w:lvl>
+    <w:lvl w:ilvl="4" w:tplc="040C0003" w:tentative="1">
+      <w:start w:val="1"/>
+      <w:numFmt w:val="bullet"/>
+      <w:lvlText w:val="o"/>
+      <w:lvlJc w:val="left"/>
+      <w:pPr>
+        <w:ind w:left="3600" w:hanging="360"/>
+      </w:pPr>
+      <w:rPr>
+        <w:rFonts w:ascii="Courier New" w:hAnsi="Courier New" w:cs="Courier New" w:hint="default"/>
+      </w:rPr>
+    </w:lvl>
+    <w:lvl w:ilvl="5" w:tplc="040C0005" w:tentative="1">
+      <w:start w:val="1"/>
+      <w:numFmt w:val="bullet"/>
+      <w:lvlText w:val=""/>
+      <w:lvlJc w:val="left"/>
+      <w:pPr>
+        <w:ind w:left="4320" w:hanging="360"/>
+      </w:pPr>
+      <w:rPr>
+        <w:rFonts w:ascii="Wingdings" w:hAnsi="Wingdings" w:hint="default"/>
+      </w:rPr>
+    </w:lvl>
+    <w:lvl w:ilvl="6" w:tplc="040C0001" w:tentative="1">
+      <w:start w:val="1"/>
+      <w:numFmt w:val="bullet"/>
+      <w:lvlText w:val=""/>
+      <w:lvlJc w:val="left"/>
+      <w:pPr>
+        <w:ind w:left="5040" w:hanging="360"/>
+      </w:pPr>
+      <w:rPr>
+        <w:rFonts w:ascii="Symbol" w:hAnsi="Symbol" w:hint="default"/>
+      </w:rPr>
+    </w:lvl>
+    <w:lvl w:ilvl="7" w:tplc="040C0003" w:tentative="1">
+      <w:start w:val="1"/>
+      <w:numFmt w:val="bullet"/>
+      <w:lvlText w:val="o"/>
+      <w:lvlJc w:val="left"/>
+      <w:pPr>
+        <w:ind w:left="5760" w:hanging="360"/>
+      </w:pPr>
+      <w:rPr>
+        <w:rFonts w:ascii="Courier New" w:hAnsi="Courier New" w:cs="Courier New" w:hint="default"/>
+      </w:rPr>
+    </w:lvl>
+    <w:lvl w:ilvl="8" w:tplc="040C0005" w:tentative="1">
+      <w:start w:val="1"/>
+      <w:numFmt w:val="bullet"/>
+      <w:lvlText w:val=""/>
+      <w:lvlJc w:val="left"/>
+      <w:pPr>
+        <w:ind w:left="6480" w:hanging="360"/>
+      </w:pPr>
+      <w:rPr>
+        <w:rFonts w:ascii="Wingdings" w:hAnsi="Wingdings" w:hint="default"/>
+      </w:rPr>
+    </w:lvl>
+  </w:abstractNum>
+  <w:abstractNum w:abstractNumId="8" w15:restartNumberingAfterBreak="0">
     <w:nsid w:val="605C680D"/>
     <w:multiLevelType w:val="multilevel"/>
     <w:tmpl w:val="25129DD2"/>
@@ -16011,10 +16937,10 @@
       </w:rPr>
     </w:lvl>
   </w:abstractNum>
-  <w:abstractNum w:abstractNumId="8" w15:restartNumberingAfterBreak="0">
-    <w:nsid w:val="75E93CBA"/>
+  <w:abstractNum w:abstractNumId="9" w15:restartNumberingAfterBreak="0">
+    <w:nsid w:val="649F6E30"/>
     <w:multiLevelType w:val="hybridMultilevel"/>
-    <w:tmpl w:val="B68CA2B0"/>
+    <w:tmpl w:val="C89EE2E4"/>
     <w:lvl w:ilvl="0" w:tplc="040C0001">
       <w:start w:val="1"/>
       <w:numFmt w:val="bullet"/>
@@ -16124,32 +17050,151 @@
       </w:rPr>
     </w:lvl>
   </w:abstractNum>
+  <w:abstractNum w:abstractNumId="10" w15:restartNumberingAfterBreak="0">
+    <w:nsid w:val="75E93CBA"/>
+    <w:multiLevelType w:val="hybridMultilevel"/>
+    <w:tmpl w:val="B68CA2B0"/>
+    <w:lvl w:ilvl="0" w:tplc="040C0001">
+      <w:start w:val="1"/>
+      <w:numFmt w:val="bullet"/>
+      <w:lvlText w:val=""/>
+      <w:lvlJc w:val="left"/>
+      <w:pPr>
+        <w:ind w:left="720" w:hanging="360"/>
+      </w:pPr>
+      <w:rPr>
+        <w:rFonts w:ascii="Symbol" w:hAnsi="Symbol" w:hint="default"/>
+      </w:rPr>
+    </w:lvl>
+    <w:lvl w:ilvl="1" w:tplc="040C0003" w:tentative="1">
+      <w:start w:val="1"/>
+      <w:numFmt w:val="bullet"/>
+      <w:lvlText w:val="o"/>
+      <w:lvlJc w:val="left"/>
+      <w:pPr>
+        <w:ind w:left="1440" w:hanging="360"/>
+      </w:pPr>
+      <w:rPr>
+        <w:rFonts w:ascii="Courier New" w:hAnsi="Courier New" w:cs="Courier New" w:hint="default"/>
+      </w:rPr>
+    </w:lvl>
+    <w:lvl w:ilvl="2" w:tplc="040C0005" w:tentative="1">
+      <w:start w:val="1"/>
+      <w:numFmt w:val="bullet"/>
+      <w:lvlText w:val=""/>
+      <w:lvlJc w:val="left"/>
+      <w:pPr>
+        <w:ind w:left="2160" w:hanging="360"/>
+      </w:pPr>
+      <w:rPr>
+        <w:rFonts w:ascii="Wingdings" w:hAnsi="Wingdings" w:hint="default"/>
+      </w:rPr>
+    </w:lvl>
+    <w:lvl w:ilvl="3" w:tplc="040C0001" w:tentative="1">
+      <w:start w:val="1"/>
+      <w:numFmt w:val="bullet"/>
+      <w:lvlText w:val=""/>
+      <w:lvlJc w:val="left"/>
+      <w:pPr>
+        <w:ind w:left="2880" w:hanging="360"/>
+      </w:pPr>
+      <w:rPr>
+        <w:rFonts w:ascii="Symbol" w:hAnsi="Symbol" w:hint="default"/>
+      </w:rPr>
+    </w:lvl>
+    <w:lvl w:ilvl="4" w:tplc="040C0003" w:tentative="1">
+      <w:start w:val="1"/>
+      <w:numFmt w:val="bullet"/>
+      <w:lvlText w:val="o"/>
+      <w:lvlJc w:val="left"/>
+      <w:pPr>
+        <w:ind w:left="3600" w:hanging="360"/>
+      </w:pPr>
+      <w:rPr>
+        <w:rFonts w:ascii="Courier New" w:hAnsi="Courier New" w:cs="Courier New" w:hint="default"/>
+      </w:rPr>
+    </w:lvl>
+    <w:lvl w:ilvl="5" w:tplc="040C0005" w:tentative="1">
+      <w:start w:val="1"/>
+      <w:numFmt w:val="bullet"/>
+      <w:lvlText w:val=""/>
+      <w:lvlJc w:val="left"/>
+      <w:pPr>
+        <w:ind w:left="4320" w:hanging="360"/>
+      </w:pPr>
+      <w:rPr>
+        <w:rFonts w:ascii="Wingdings" w:hAnsi="Wingdings" w:hint="default"/>
+      </w:rPr>
+    </w:lvl>
+    <w:lvl w:ilvl="6" w:tplc="040C0001" w:tentative="1">
+      <w:start w:val="1"/>
+      <w:numFmt w:val="bullet"/>
+      <w:lvlText w:val=""/>
+      <w:lvlJc w:val="left"/>
+      <w:pPr>
+        <w:ind w:left="5040" w:hanging="360"/>
+      </w:pPr>
+      <w:rPr>
+        <w:rFonts w:ascii="Symbol" w:hAnsi="Symbol" w:hint="default"/>
+      </w:rPr>
+    </w:lvl>
+    <w:lvl w:ilvl="7" w:tplc="040C0003" w:tentative="1">
+      <w:start w:val="1"/>
+      <w:numFmt w:val="bullet"/>
+      <w:lvlText w:val="o"/>
+      <w:lvlJc w:val="left"/>
+      <w:pPr>
+        <w:ind w:left="5760" w:hanging="360"/>
+      </w:pPr>
+      <w:rPr>
+        <w:rFonts w:ascii="Courier New" w:hAnsi="Courier New" w:cs="Courier New" w:hint="default"/>
+      </w:rPr>
+    </w:lvl>
+    <w:lvl w:ilvl="8" w:tplc="040C0005" w:tentative="1">
+      <w:start w:val="1"/>
+      <w:numFmt w:val="bullet"/>
+      <w:lvlText w:val=""/>
+      <w:lvlJc w:val="left"/>
+      <w:pPr>
+        <w:ind w:left="6480" w:hanging="360"/>
+      </w:pPr>
+      <w:rPr>
+        <w:rFonts w:ascii="Wingdings" w:hAnsi="Wingdings" w:hint="default"/>
+      </w:rPr>
+    </w:lvl>
+  </w:abstractNum>
   <w:num w:numId="1" w16cid:durableId="1887831443">
     <w:abstractNumId w:val="2"/>
   </w:num>
   <w:num w:numId="2" w16cid:durableId="553591115">
-    <w:abstractNumId w:val="6"/>
+    <w:abstractNumId w:val="7"/>
   </w:num>
   <w:num w:numId="3" w16cid:durableId="1650162206">
     <w:abstractNumId w:val="1"/>
   </w:num>
   <w:num w:numId="4" w16cid:durableId="7175738">
+    <w:abstractNumId w:val="6"/>
+  </w:num>
+  <w:num w:numId="5" w16cid:durableId="1758861451">
     <w:abstractNumId w:val="5"/>
   </w:num>
-  <w:num w:numId="5" w16cid:durableId="1758861451">
-    <w:abstractNumId w:val="4"/>
-  </w:num>
   <w:num w:numId="6" w16cid:durableId="845706444">
-    <w:abstractNumId w:val="7"/>
+    <w:abstractNumId w:val="8"/>
   </w:num>
   <w:num w:numId="7" w16cid:durableId="526453940">
-    <w:abstractNumId w:val="8"/>
+    <w:abstractNumId w:val="10"/>
   </w:num>
   <w:num w:numId="8" w16cid:durableId="313685514">
     <w:abstractNumId w:val="3"/>
   </w:num>
   <w:num w:numId="9" w16cid:durableId="1561868264">
     <w:abstractNumId w:val="0"/>
+  </w:num>
+  <w:num w:numId="10" w16cid:durableId="507524241">
+    <w:abstractNumId w:val="9"/>
+  </w:num>
+  <w:num w:numId="11" w16cid:durableId="101918086">
+    <w:abstractNumId w:val="4"/>
   </w:num>
 </w:numbering>
 </file>
@@ -16859,6 +17904,50 @@
     <w:basedOn w:val="Policepardfaut"/>
     <w:rsid w:val="00976424"/>
   </w:style>
+  <w:style w:type="paragraph" w:styleId="En-tte">
+    <w:name w:val="header"/>
+    <w:basedOn w:val="Normal"/>
+    <w:link w:val="En-tteCar"/>
+    <w:uiPriority w:val="99"/>
+    <w:unhideWhenUsed/>
+    <w:rsid w:val="005D0AE3"/>
+    <w:pPr>
+      <w:tabs>
+        <w:tab w:val="center" w:pos="4536"/>
+        <w:tab w:val="right" w:pos="9072"/>
+      </w:tabs>
+      <w:spacing w:after="0" w:line="240" w:lineRule="auto"/>
+    </w:pPr>
+  </w:style>
+  <w:style w:type="character" w:customStyle="1" w:styleId="En-tteCar">
+    <w:name w:val="En-tête Car"/>
+    <w:basedOn w:val="Policepardfaut"/>
+    <w:link w:val="En-tte"/>
+    <w:uiPriority w:val="99"/>
+    <w:rsid w:val="005D0AE3"/>
+  </w:style>
+  <w:style w:type="paragraph" w:styleId="Pieddepage">
+    <w:name w:val="footer"/>
+    <w:basedOn w:val="Normal"/>
+    <w:link w:val="PieddepageCar"/>
+    <w:uiPriority w:val="99"/>
+    <w:unhideWhenUsed/>
+    <w:rsid w:val="005D0AE3"/>
+    <w:pPr>
+      <w:tabs>
+        <w:tab w:val="center" w:pos="4536"/>
+        <w:tab w:val="right" w:pos="9072"/>
+      </w:tabs>
+      <w:spacing w:after="0" w:line="240" w:lineRule="auto"/>
+    </w:pPr>
+  </w:style>
+  <w:style w:type="character" w:customStyle="1" w:styleId="PieddepageCar">
+    <w:name w:val="Pied de page Car"/>
+    <w:basedOn w:val="Policepardfaut"/>
+    <w:link w:val="Pieddepage"/>
+    <w:uiPriority w:val="99"/>
+    <w:rsid w:val="005D0AE3"/>
+  </w:style>
 </w:styles>
 </file>
 

</xml_diff>